<commit_message>
øving 5 - anskaffelse
</commit_message>
<xml_diff>
--- a/011_Øving1_samarbeidsavtale.docx
+++ b/011_Øving1_samarbeidsavtale.docx
@@ -4,7 +4,7 @@
   <w:body>
     <w:p>
       <w:pPr>
-        <w:pStyle w:val="Heading1"/>
+        <w:pStyle w:val="Overskrift1"/>
       </w:pPr>
       <w:r>
         <w:t xml:space="preserve">Øving 1 - </w:t>
@@ -156,20 +156,6 @@
         <w:t xml:space="preserve"> studenter. </w:t>
       </w:r>
     </w:p>
-    <w:p>
-      <w:r>
-        <w:t>Oppgaven skal</w:t>
-      </w:r>
-      <w:r>
-        <w:t xml:space="preserve"> leveres</w:t>
-      </w:r>
-      <w:r>
-        <w:t xml:space="preserve"> i PDF-format på Canvas</w:t>
-      </w:r>
-      <w:r>
-        <w:t xml:space="preserve">. </w:t>
-      </w:r>
-    </w:p>
     <w:p/>
     <w:p>
       <w:r>
@@ -178,7 +164,7 @@
     </w:p>
     <w:p>
       <w:pPr>
-        <w:pStyle w:val="ListParagraph"/>
+        <w:pStyle w:val="Listeavsnitt"/>
         <w:numPr>
           <w:ilvl w:val="0"/>
           <w:numId w:val="2"/>
@@ -190,7 +176,7 @@
     </w:p>
     <w:p>
       <w:pPr>
-        <w:pStyle w:val="ListParagraph"/>
+        <w:pStyle w:val="Listeavsnitt"/>
         <w:numPr>
           <w:ilvl w:val="0"/>
           <w:numId w:val="2"/>
@@ -843,11 +829,11 @@
     <w:name w:val="Normal"/>
     <w:qFormat/>
   </w:style>
-  <w:style w:type="paragraph" w:styleId="Heading1">
+  <w:style w:type="paragraph" w:styleId="Overskrift1">
     <w:name w:val="heading 1"/>
     <w:basedOn w:val="Normal"/>
     <w:next w:val="Normal"/>
-    <w:link w:val="Heading1Char"/>
+    <w:link w:val="Overskrift1Tegn"/>
     <w:uiPriority w:val="9"/>
     <w:qFormat/>
     <w:rsid w:val="003772B7"/>
@@ -864,13 +850,13 @@
       <w:szCs w:val="32"/>
     </w:rPr>
   </w:style>
-  <w:style w:type="character" w:default="1" w:styleId="DefaultParagraphFont">
+  <w:style w:type="character" w:default="1" w:styleId="Standardskriftforavsnitt">
     <w:name w:val="Default Paragraph Font"/>
     <w:uiPriority w:val="1"/>
     <w:semiHidden/>
     <w:unhideWhenUsed/>
   </w:style>
-  <w:style w:type="table" w:default="1" w:styleId="TableNormal">
+  <w:style w:type="table" w:default="1" w:styleId="Vanligtabell">
     <w:name w:val="Normal Table"/>
     <w:uiPriority w:val="99"/>
     <w:semiHidden/>
@@ -885,16 +871,16 @@
       </w:tblCellMar>
     </w:tblPr>
   </w:style>
-  <w:style w:type="numbering" w:default="1" w:styleId="NoList">
+  <w:style w:type="numbering" w:default="1" w:styleId="Ingenliste">
     <w:name w:val="No List"/>
     <w:uiPriority w:val="99"/>
     <w:semiHidden/>
     <w:unhideWhenUsed/>
   </w:style>
-  <w:style w:type="character" w:customStyle="1" w:styleId="Heading1Char">
-    <w:name w:val="Heading 1 Char"/>
-    <w:basedOn w:val="DefaultParagraphFont"/>
-    <w:link w:val="Heading1"/>
+  <w:style w:type="character" w:customStyle="1" w:styleId="Overskrift1Tegn">
+    <w:name w:val="Overskrift 1 Tegn"/>
+    <w:basedOn w:val="Standardskriftforavsnitt"/>
+    <w:link w:val="Overskrift1"/>
     <w:uiPriority w:val="9"/>
     <w:rsid w:val="003772B7"/>
     <w:rPr>
@@ -904,7 +890,7 @@
       <w:szCs w:val="32"/>
     </w:rPr>
   </w:style>
-  <w:style w:type="paragraph" w:styleId="ListParagraph">
+  <w:style w:type="paragraph" w:styleId="Listeavsnitt">
     <w:name w:val="List Paragraph"/>
     <w:basedOn w:val="Normal"/>
     <w:uiPriority w:val="34"/>

</xml_diff>